<commit_message>
Completed being a front-end document
also started working on home page mockup. Weekly summaries and backlog
have been updated.
</commit_message>
<xml_diff>
--- a/DOCUMENTATION/WeeklySummaries.docx
+++ b/DOCUMENTATION/WeeklySummaries.docx
@@ -178,6 +178,19 @@
       </w:pPr>
       <w:r>
         <w:t xml:space="preserve">String Counter Mini-project completed. </w:t>
+      </w:r>
+    </w:p>
+    <w:p>
+      <w:pPr>
+        <w:pStyle w:val="ListParagraph"/>
+        <w:numPr>
+          <w:ilvl w:val="0"/>
+          <w:numId w:val="1"/>
+        </w:numPr>
+        <w:spacing w:after="0" w:line="240" w:lineRule="auto"/>
+      </w:pPr>
+      <w:r>
+        <w:t>Made document that explains why being a front-end has technical depth.</w:t>
       </w:r>
       <w:bookmarkStart w:id="0" w:name="_GoBack"/>
       <w:bookmarkEnd w:id="0"/>

</xml_diff>

<commit_message>
Started on My Work page
backlog and weekly summaries updated
</commit_message>
<xml_diff>
--- a/DOCUMENTATION/WeeklySummaries.docx
+++ b/DOCUMENTATION/WeeklySummaries.docx
@@ -232,7 +232,19 @@
         <w:spacing w:after="0" w:line="240" w:lineRule="auto"/>
       </w:pPr>
       <w:r>
-        <w:t>Created mockup for Blue Script (Home page, Characters page, )</w:t>
+        <w:t>Created mock</w:t>
+      </w:r>
+      <w:r>
+        <w:t>up for Blue Script (home page, c</w:t>
+      </w:r>
+      <w:r>
+        <w:t>haracters page,</w:t>
+      </w:r>
+      <w:r>
+        <w:t xml:space="preserve"> settings/locations page, my work page</w:t>
+      </w:r>
+      <w:r>
+        <w:t xml:space="preserve"> )</w:t>
       </w:r>
     </w:p>
     <w:p>

</xml_diff>

<commit_message>
Small changes to test code
and weekly summaries
</commit_message>
<xml_diff>
--- a/DOCUMENTATION/WeeklySummaries.docx
+++ b/DOCUMENTATION/WeeklySummaries.docx
@@ -134,21 +134,8 @@
       <w:r>
         <w:t xml:space="preserve">Setup </w:t>
       </w:r>
-      <w:proofErr w:type="spellStart"/>
-      <w:r>
-        <w:t>Git</w:t>
-      </w:r>
-      <w:proofErr w:type="spellEnd"/>
-      <w:r>
-        <w:t xml:space="preserve"> and </w:t>
-      </w:r>
-      <w:proofErr w:type="spellStart"/>
-      <w:r>
-        <w:t>GitHub</w:t>
-      </w:r>
-      <w:proofErr w:type="spellEnd"/>
-      <w:r>
-        <w:t xml:space="preserve"> for version control.</w:t>
+      <w:r>
+        <w:t>Git and GitHub for version control.</w:t>
       </w:r>
     </w:p>
     <w:p>
@@ -254,16 +241,12 @@
         <w:t>Created mock</w:t>
       </w:r>
       <w:r>
-        <w:t>up for Blue Script (home page, c</w:t>
-      </w:r>
-      <w:r>
-        <w:t>haracters page,</w:t>
-      </w:r>
-      <w:r>
-        <w:t xml:space="preserve"> settings/locations page, my work page</w:t>
-      </w:r>
-      <w:r>
-        <w:t xml:space="preserve"> )</w:t>
+        <w:t>ups</w:t>
+      </w:r>
+      <w:bookmarkStart w:id="0" w:name="_GoBack"/>
+      <w:bookmarkEnd w:id="0"/>
+      <w:r>
+        <w:t xml:space="preserve"> for Blue Script.</w:t>
       </w:r>
     </w:p>
     <w:p>
@@ -304,8 +287,6 @@
       <w:r>
         <w:t>Changed website layout to incorporate more java-script, and mind map feel to the site.</w:t>
       </w:r>
-      <w:bookmarkStart w:id="0" w:name="_GoBack"/>
-      <w:bookmarkEnd w:id="0"/>
     </w:p>
     <w:p>
       <w:pPr>

</xml_diff>

<commit_message>
updated this weeks tasks
</commit_message>
<xml_diff>
--- a/DOCUMENTATION/WeeklySummaries.docx
+++ b/DOCUMENTATION/WeeklySummaries.docx
@@ -134,8 +134,21 @@
       <w:r>
         <w:t xml:space="preserve">Setup </w:t>
       </w:r>
-      <w:r>
-        <w:t>Git and GitHub for version control.</w:t>
+      <w:proofErr w:type="spellStart"/>
+      <w:r>
+        <w:t>Git</w:t>
+      </w:r>
+      <w:proofErr w:type="spellEnd"/>
+      <w:r>
+        <w:t xml:space="preserve"> and </w:t>
+      </w:r>
+      <w:proofErr w:type="spellStart"/>
+      <w:r>
+        <w:t>GitHub</w:t>
+      </w:r>
+      <w:proofErr w:type="spellEnd"/>
+      <w:r>
+        <w:t xml:space="preserve"> for version control.</w:t>
       </w:r>
     </w:p>
     <w:p>
@@ -227,6 +240,13 @@
         </w:rPr>
         <w:t xml:space="preserve"> - </w:t>
       </w:r>
+      <w:r>
+        <w:rPr>
+          <w:color w:val="002060"/>
+          <w:highlight w:val="yellow"/>
+        </w:rPr>
+        <w:t>YELLOW</w:t>
+      </w:r>
     </w:p>
     <w:p>
       <w:pPr>
@@ -241,12 +261,7 @@
         <w:t>Created mock</w:t>
       </w:r>
       <w:r>
-        <w:t>ups</w:t>
-      </w:r>
-      <w:bookmarkStart w:id="0" w:name="_GoBack"/>
-      <w:bookmarkEnd w:id="0"/>
-      <w:r>
-        <w:t xml:space="preserve"> for Blue Script.</w:t>
+        <w:t>ups for Blue Script.</w:t>
       </w:r>
     </w:p>
     <w:p>
@@ -303,15 +318,33 @@
         </w:rPr>
         <w:t>Week Three</w:t>
       </w:r>
-    </w:p>
-    <w:p>
-      <w:pPr>
+      <w:r>
+        <w:rPr>
+          <w:color w:val="002060"/>
+        </w:rPr>
+        <w:t xml:space="preserve"> - </w:t>
+      </w:r>
+    </w:p>
+    <w:p>
+      <w:pPr>
+        <w:pStyle w:val="ListParagraph"/>
+        <w:numPr>
+          <w:ilvl w:val="0"/>
+          <w:numId w:val="3"/>
+        </w:numPr>
         <w:spacing w:after="0" w:line="240" w:lineRule="auto"/>
-        <w:contextualSpacing/>
-        <w:rPr>
-          <w:color w:val="002060"/>
-        </w:rPr>
-      </w:pPr>
+        <w:rPr>
+          <w:color w:val="002060"/>
+        </w:rPr>
+      </w:pPr>
+      <w:r>
+        <w:t>Implement drag and drop features in html 5</w:t>
+      </w:r>
+      <w:r>
+        <w:t>.</w:t>
+      </w:r>
+      <w:bookmarkStart w:id="0" w:name="_GoBack"/>
+      <w:bookmarkEnd w:id="0"/>
     </w:p>
     <w:p>
       <w:pPr>
@@ -610,6 +643,119 @@
     </w:lvl>
   </w:abstractNum>
   <w:abstractNum w:abstractNumId="1">
+    <w:nsid w:val="31B232D5"/>
+    <w:multiLevelType w:val="hybridMultilevel"/>
+    <w:tmpl w:val="B0AAE46A"/>
+    <w:lvl w:ilvl="0" w:tplc="0409000D">
+      <w:start w:val="1"/>
+      <w:numFmt w:val="bullet"/>
+      <w:lvlText w:val=""/>
+      <w:lvlJc w:val="left"/>
+      <w:pPr>
+        <w:ind w:left="720" w:hanging="360"/>
+      </w:pPr>
+      <w:rPr>
+        <w:rFonts w:ascii="Wingdings" w:hAnsi="Wingdings" w:hint="default"/>
+      </w:rPr>
+    </w:lvl>
+    <w:lvl w:ilvl="1" w:tplc="04090003" w:tentative="1">
+      <w:start w:val="1"/>
+      <w:numFmt w:val="bullet"/>
+      <w:lvlText w:val="o"/>
+      <w:lvlJc w:val="left"/>
+      <w:pPr>
+        <w:ind w:left="1440" w:hanging="360"/>
+      </w:pPr>
+      <w:rPr>
+        <w:rFonts w:ascii="Courier New" w:hAnsi="Courier New" w:cs="Courier New" w:hint="default"/>
+      </w:rPr>
+    </w:lvl>
+    <w:lvl w:ilvl="2" w:tplc="04090005" w:tentative="1">
+      <w:start w:val="1"/>
+      <w:numFmt w:val="bullet"/>
+      <w:lvlText w:val=""/>
+      <w:lvlJc w:val="left"/>
+      <w:pPr>
+        <w:ind w:left="2160" w:hanging="360"/>
+      </w:pPr>
+      <w:rPr>
+        <w:rFonts w:ascii="Wingdings" w:hAnsi="Wingdings" w:hint="default"/>
+      </w:rPr>
+    </w:lvl>
+    <w:lvl w:ilvl="3" w:tplc="04090001" w:tentative="1">
+      <w:start w:val="1"/>
+      <w:numFmt w:val="bullet"/>
+      <w:lvlText w:val=""/>
+      <w:lvlJc w:val="left"/>
+      <w:pPr>
+        <w:ind w:left="2880" w:hanging="360"/>
+      </w:pPr>
+      <w:rPr>
+        <w:rFonts w:ascii="Symbol" w:hAnsi="Symbol" w:hint="default"/>
+      </w:rPr>
+    </w:lvl>
+    <w:lvl w:ilvl="4" w:tplc="04090003" w:tentative="1">
+      <w:start w:val="1"/>
+      <w:numFmt w:val="bullet"/>
+      <w:lvlText w:val="o"/>
+      <w:lvlJc w:val="left"/>
+      <w:pPr>
+        <w:ind w:left="3600" w:hanging="360"/>
+      </w:pPr>
+      <w:rPr>
+        <w:rFonts w:ascii="Courier New" w:hAnsi="Courier New" w:cs="Courier New" w:hint="default"/>
+      </w:rPr>
+    </w:lvl>
+    <w:lvl w:ilvl="5" w:tplc="04090005" w:tentative="1">
+      <w:start w:val="1"/>
+      <w:numFmt w:val="bullet"/>
+      <w:lvlText w:val=""/>
+      <w:lvlJc w:val="left"/>
+      <w:pPr>
+        <w:ind w:left="4320" w:hanging="360"/>
+      </w:pPr>
+      <w:rPr>
+        <w:rFonts w:ascii="Wingdings" w:hAnsi="Wingdings" w:hint="default"/>
+      </w:rPr>
+    </w:lvl>
+    <w:lvl w:ilvl="6" w:tplc="04090001" w:tentative="1">
+      <w:start w:val="1"/>
+      <w:numFmt w:val="bullet"/>
+      <w:lvlText w:val=""/>
+      <w:lvlJc w:val="left"/>
+      <w:pPr>
+        <w:ind w:left="5040" w:hanging="360"/>
+      </w:pPr>
+      <w:rPr>
+        <w:rFonts w:ascii="Symbol" w:hAnsi="Symbol" w:hint="default"/>
+      </w:rPr>
+    </w:lvl>
+    <w:lvl w:ilvl="7" w:tplc="04090003" w:tentative="1">
+      <w:start w:val="1"/>
+      <w:numFmt w:val="bullet"/>
+      <w:lvlText w:val="o"/>
+      <w:lvlJc w:val="left"/>
+      <w:pPr>
+        <w:ind w:left="5760" w:hanging="360"/>
+      </w:pPr>
+      <w:rPr>
+        <w:rFonts w:ascii="Courier New" w:hAnsi="Courier New" w:cs="Courier New" w:hint="default"/>
+      </w:rPr>
+    </w:lvl>
+    <w:lvl w:ilvl="8" w:tplc="04090005" w:tentative="1">
+      <w:start w:val="1"/>
+      <w:numFmt w:val="bullet"/>
+      <w:lvlText w:val=""/>
+      <w:lvlJc w:val="left"/>
+      <w:pPr>
+        <w:ind w:left="6480" w:hanging="360"/>
+      </w:pPr>
+      <w:rPr>
+        <w:rFonts w:ascii="Wingdings" w:hAnsi="Wingdings" w:hint="default"/>
+      </w:rPr>
+    </w:lvl>
+  </w:abstractNum>
+  <w:abstractNum w:abstractNumId="2">
     <w:nsid w:val="3ABA3808"/>
     <w:multiLevelType w:val="hybridMultilevel"/>
     <w:tmpl w:val="8EB88ED2"/>
@@ -726,6 +872,9 @@
     <w:abstractNumId w:val="0"/>
   </w:num>
   <w:num w:numId="2">
+    <w:abstractNumId w:val="2"/>
+  </w:num>
+  <w:num w:numId="3">
     <w:abstractNumId w:val="1"/>
   </w:num>
 </w:numbering>

</xml_diff>

<commit_message>
Working on create new scene function
</commit_message>
<xml_diff>
--- a/DOCUMENTATION/WeeklySummaries.docx
+++ b/DOCUMENTATION/WeeklySummaries.docx
@@ -443,8 +443,6 @@
           <w:color w:val="002060"/>
         </w:rPr>
       </w:pPr>
-      <w:bookmarkStart w:id="0" w:name="_GoBack"/>
-      <w:bookmarkEnd w:id="0"/>
     </w:p>
     <w:p>
       <w:pPr>
@@ -539,58 +537,10 @@
     </w:p>
     <w:p>
       <w:pPr>
-        <w:spacing w:after="0" w:line="240" w:lineRule="auto"/>
-        <w:contextualSpacing/>
-        <w:rPr>
-          <w:color w:val="002060"/>
-        </w:rPr>
-      </w:pPr>
-    </w:p>
-    <w:p>
-      <w:pPr>
-        <w:pStyle w:val="Heading2"/>
-        <w:spacing w:before="0" w:line="240" w:lineRule="auto"/>
-        <w:contextualSpacing/>
-        <w:rPr>
-          <w:color w:val="002060"/>
-        </w:rPr>
-      </w:pPr>
-      <w:r>
-        <w:rPr>
-          <w:color w:val="002060"/>
-        </w:rPr>
-        <w:t>Week Nine</w:t>
-      </w:r>
-    </w:p>
-    <w:p>
-      <w:pPr>
-        <w:spacing w:after="0" w:line="240" w:lineRule="auto"/>
-        <w:contextualSpacing/>
-        <w:rPr>
-          <w:color w:val="002060"/>
-        </w:rPr>
-      </w:pPr>
-    </w:p>
-    <w:p>
-      <w:pPr>
-        <w:pStyle w:val="Heading2"/>
-        <w:spacing w:before="0" w:line="240" w:lineRule="auto"/>
-        <w:contextualSpacing/>
-        <w:rPr>
-          <w:color w:val="002060"/>
-        </w:rPr>
-      </w:pPr>
-      <w:r>
-        <w:rPr>
-          <w:color w:val="002060"/>
-        </w:rPr>
-        <w:t>Week Ten</w:t>
-      </w:r>
-    </w:p>
-    <w:p>
-      <w:pPr>
         <w:spacing w:line="240" w:lineRule="auto"/>
       </w:pPr>
+      <w:bookmarkStart w:id="0" w:name="_GoBack"/>
+      <w:bookmarkEnd w:id="0"/>
     </w:p>
     <w:sectPr>
       <w:pgSz w:w="12240" w:h="15840"/>

</xml_diff>

<commit_message>
setting up characters as checkboxes
</commit_message>
<xml_diff>
--- a/DOCUMENTATION/WeeklySummaries.docx
+++ b/DOCUMENTATION/WeeklySummaries.docx
@@ -430,6 +430,13 @@
         </w:rPr>
         <w:t xml:space="preserve"> – </w:t>
       </w:r>
+      <w:r>
+        <w:rPr>
+          <w:color w:val="002060"/>
+          <w:highlight w:val="yellow"/>
+        </w:rPr>
+        <w:t>YELLOW</w:t>
+      </w:r>
     </w:p>
     <w:p>
       <w:pPr>
@@ -469,8 +476,6 @@
       <w:r>
         <w:t>Edit scenes feature completed.</w:t>
       </w:r>
-      <w:bookmarkStart w:id="0" w:name="_GoBack"/>
-      <w:bookmarkEnd w:id="0"/>
     </w:p>
     <w:p>
       <w:pPr>
@@ -487,15 +492,38 @@
         </w:rPr>
         <w:t>Week Five</w:t>
       </w:r>
-    </w:p>
-    <w:p>
-      <w:pPr>
-        <w:spacing w:after="0" w:line="240" w:lineRule="auto"/>
-        <w:contextualSpacing/>
-        <w:rPr>
-          <w:color w:val="002060"/>
-        </w:rPr>
-      </w:pPr>
+      <w:r>
+        <w:rPr>
+          <w:color w:val="002060"/>
+        </w:rPr>
+        <w:t xml:space="preserve"> – </w:t>
+      </w:r>
+    </w:p>
+    <w:p>
+      <w:pPr>
+        <w:pStyle w:val="ListParagraph"/>
+        <w:numPr>
+          <w:ilvl w:val="0"/>
+          <w:numId w:val="5"/>
+        </w:numPr>
+      </w:pPr>
+      <w:r>
+        <w:t>Created and implemented statistics view.</w:t>
+      </w:r>
+    </w:p>
+    <w:p>
+      <w:pPr>
+        <w:pStyle w:val="ListParagraph"/>
+        <w:numPr>
+          <w:ilvl w:val="0"/>
+          <w:numId w:val="5"/>
+        </w:numPr>
+      </w:pPr>
+      <w:r>
+        <w:t>Finished CRUD of website.</w:t>
+      </w:r>
+      <w:bookmarkStart w:id="0" w:name="_GoBack"/>
+      <w:bookmarkEnd w:id="0"/>
     </w:p>
     <w:p>
       <w:pPr>
@@ -1032,6 +1060,119 @@
       </w:rPr>
     </w:lvl>
   </w:abstractNum>
+  <w:abstractNum w:abstractNumId="4">
+    <w:nsid w:val="4F203E3A"/>
+    <w:multiLevelType w:val="hybridMultilevel"/>
+    <w:tmpl w:val="F6B2C69C"/>
+    <w:lvl w:ilvl="0" w:tplc="0409000D">
+      <w:start w:val="1"/>
+      <w:numFmt w:val="bullet"/>
+      <w:lvlText w:val=""/>
+      <w:lvlJc w:val="left"/>
+      <w:pPr>
+        <w:ind w:left="720" w:hanging="360"/>
+      </w:pPr>
+      <w:rPr>
+        <w:rFonts w:ascii="Wingdings" w:hAnsi="Wingdings" w:hint="default"/>
+      </w:rPr>
+    </w:lvl>
+    <w:lvl w:ilvl="1" w:tplc="04090003" w:tentative="1">
+      <w:start w:val="1"/>
+      <w:numFmt w:val="bullet"/>
+      <w:lvlText w:val="o"/>
+      <w:lvlJc w:val="left"/>
+      <w:pPr>
+        <w:ind w:left="1440" w:hanging="360"/>
+      </w:pPr>
+      <w:rPr>
+        <w:rFonts w:ascii="Courier New" w:hAnsi="Courier New" w:cs="Courier New" w:hint="default"/>
+      </w:rPr>
+    </w:lvl>
+    <w:lvl w:ilvl="2" w:tplc="04090005" w:tentative="1">
+      <w:start w:val="1"/>
+      <w:numFmt w:val="bullet"/>
+      <w:lvlText w:val=""/>
+      <w:lvlJc w:val="left"/>
+      <w:pPr>
+        <w:ind w:left="2160" w:hanging="360"/>
+      </w:pPr>
+      <w:rPr>
+        <w:rFonts w:ascii="Wingdings" w:hAnsi="Wingdings" w:hint="default"/>
+      </w:rPr>
+    </w:lvl>
+    <w:lvl w:ilvl="3" w:tplc="04090001" w:tentative="1">
+      <w:start w:val="1"/>
+      <w:numFmt w:val="bullet"/>
+      <w:lvlText w:val=""/>
+      <w:lvlJc w:val="left"/>
+      <w:pPr>
+        <w:ind w:left="2880" w:hanging="360"/>
+      </w:pPr>
+      <w:rPr>
+        <w:rFonts w:ascii="Symbol" w:hAnsi="Symbol" w:hint="default"/>
+      </w:rPr>
+    </w:lvl>
+    <w:lvl w:ilvl="4" w:tplc="04090003" w:tentative="1">
+      <w:start w:val="1"/>
+      <w:numFmt w:val="bullet"/>
+      <w:lvlText w:val="o"/>
+      <w:lvlJc w:val="left"/>
+      <w:pPr>
+        <w:ind w:left="3600" w:hanging="360"/>
+      </w:pPr>
+      <w:rPr>
+        <w:rFonts w:ascii="Courier New" w:hAnsi="Courier New" w:cs="Courier New" w:hint="default"/>
+      </w:rPr>
+    </w:lvl>
+    <w:lvl w:ilvl="5" w:tplc="04090005" w:tentative="1">
+      <w:start w:val="1"/>
+      <w:numFmt w:val="bullet"/>
+      <w:lvlText w:val=""/>
+      <w:lvlJc w:val="left"/>
+      <w:pPr>
+        <w:ind w:left="4320" w:hanging="360"/>
+      </w:pPr>
+      <w:rPr>
+        <w:rFonts w:ascii="Wingdings" w:hAnsi="Wingdings" w:hint="default"/>
+      </w:rPr>
+    </w:lvl>
+    <w:lvl w:ilvl="6" w:tplc="04090001" w:tentative="1">
+      <w:start w:val="1"/>
+      <w:numFmt w:val="bullet"/>
+      <w:lvlText w:val=""/>
+      <w:lvlJc w:val="left"/>
+      <w:pPr>
+        <w:ind w:left="5040" w:hanging="360"/>
+      </w:pPr>
+      <w:rPr>
+        <w:rFonts w:ascii="Symbol" w:hAnsi="Symbol" w:hint="default"/>
+      </w:rPr>
+    </w:lvl>
+    <w:lvl w:ilvl="7" w:tplc="04090003" w:tentative="1">
+      <w:start w:val="1"/>
+      <w:numFmt w:val="bullet"/>
+      <w:lvlText w:val="o"/>
+      <w:lvlJc w:val="left"/>
+      <w:pPr>
+        <w:ind w:left="5760" w:hanging="360"/>
+      </w:pPr>
+      <w:rPr>
+        <w:rFonts w:ascii="Courier New" w:hAnsi="Courier New" w:cs="Courier New" w:hint="default"/>
+      </w:rPr>
+    </w:lvl>
+    <w:lvl w:ilvl="8" w:tplc="04090005" w:tentative="1">
+      <w:start w:val="1"/>
+      <w:numFmt w:val="bullet"/>
+      <w:lvlText w:val=""/>
+      <w:lvlJc w:val="left"/>
+      <w:pPr>
+        <w:ind w:left="6480" w:hanging="360"/>
+      </w:pPr>
+      <w:rPr>
+        <w:rFonts w:ascii="Wingdings" w:hAnsi="Wingdings" w:hint="default"/>
+      </w:rPr>
+    </w:lvl>
+  </w:abstractNum>
   <w:num w:numId="1">
     <w:abstractNumId w:val="0"/>
   </w:num>
@@ -1043,6 +1184,9 @@
   </w:num>
   <w:num w:numId="4">
     <w:abstractNumId w:val="3"/>
+  </w:num>
+  <w:num w:numId="5">
+    <w:abstractNumId w:val="4"/>
   </w:num>
 </w:numbering>
 </file>

</xml_diff>